<commit_message>
Added a lot of data manipulation to pipeline
</commit_message>
<xml_diff>
--- a/Drafts/Scraps/Methods Notes.docx
+++ b/Drafts/Scraps/Methods Notes.docx
@@ -183,7 +183,11 @@
           <w:tcPr>
             <w:tcW w:w="4508" w:type="dxa"/>
           </w:tcPr>
-          <w:p/>
+          <w:p>
+            <w:r>
+              <w:t>Copper</w:t>
+            </w:r>
+          </w:p>
         </w:tc>
       </w:tr>
       <w:tr>
@@ -201,7 +205,11 @@
           <w:tcPr>
             <w:tcW w:w="4508" w:type="dxa"/>
           </w:tcPr>
-          <w:p/>
+          <w:p>
+            <w:r>
+              <w:t>Nickel</w:t>
+            </w:r>
+          </w:p>
         </w:tc>
       </w:tr>
       <w:tr>
@@ -219,7 +227,11 @@
           <w:tcPr>
             <w:tcW w:w="4508" w:type="dxa"/>
           </w:tcPr>
-          <w:p/>
+          <w:p>
+            <w:r>
+              <w:t>Chloramphenicol</w:t>
+            </w:r>
+          </w:p>
         </w:tc>
       </w:tr>
       <w:tr>
@@ -237,7 +249,11 @@
           <w:tcPr>
             <w:tcW w:w="4508" w:type="dxa"/>
           </w:tcPr>
-          <w:p/>
+          <w:p>
+            <w:r>
+              <w:t>Ampicillin</w:t>
+            </w:r>
+          </w:p>
         </w:tc>
       </w:tr>
       <w:tr>
@@ -255,7 +271,11 @@
           <w:tcPr>
             <w:tcW w:w="4508" w:type="dxa"/>
           </w:tcPr>
-          <w:p/>
+          <w:p>
+            <w:r>
+              <w:t>Metaldehyde</w:t>
+            </w:r>
+          </w:p>
         </w:tc>
       </w:tr>
       <w:tr>
@@ -273,7 +293,11 @@
           <w:tcPr>
             <w:tcW w:w="4508" w:type="dxa"/>
           </w:tcPr>
-          <w:p/>
+          <w:p>
+            <w:r>
+              <w:t>Atrazine</w:t>
+            </w:r>
+          </w:p>
         </w:tc>
       </w:tr>
       <w:tr>
@@ -291,7 +315,11 @@
           <w:tcPr>
             <w:tcW w:w="4508" w:type="dxa"/>
           </w:tcPr>
-          <w:p/>
+          <w:p>
+            <w:r>
+              <w:t>Tebuconazole</w:t>
+            </w:r>
+          </w:p>
         </w:tc>
       </w:tr>
       <w:tr>
@@ -309,14 +337,17 @@
           <w:tcPr>
             <w:tcW w:w="4508" w:type="dxa"/>
           </w:tcPr>
-          <w:p/>
+          <w:p>
+            <w:r>
+              <w:t>Azoxystrobin</w:t>
+            </w:r>
+            <w:bookmarkStart w:id="0" w:name="_GoBack"/>
+            <w:bookmarkEnd w:id="0"/>
+          </w:p>
         </w:tc>
       </w:tr>
     </w:tbl>
-    <w:p>
-      <w:bookmarkStart w:id="0" w:name="_GoBack"/>
-      <w:bookmarkEnd w:id="0"/>
-    </w:p>
+    <w:p/>
     <w:sectPr>
       <w:pgSz w:w="11906" w:h="16838"/>
       <w:pgMar w:top="1440" w:right="1440" w:bottom="1440" w:left="1440" w:header="708" w:footer="708" w:gutter="0"/>

</xml_diff>